<commit_message>
edit subrayado del .docx
</commit_message>
<xml_diff>
--- a/Planteamiento.docx
+++ b/Planteamiento.docx
@@ -98,7 +98,6 @@
           <w:rFonts w:ascii="Arial" w:hAnsi="Arial" w:cs="Arial"/>
           <w:sz w:val="24"/>
           <w:szCs w:val="24"/>
-          <w:u w:val="single"/>
         </w:rPr>
         <w:t>Tabla de películas prestadas</w:t>
       </w:r>
@@ -107,17 +106,35 @@
           <w:rFonts w:ascii="Arial" w:hAnsi="Arial" w:cs="Arial"/>
           <w:sz w:val="24"/>
           <w:szCs w:val="24"/>
-          <w:u w:val="single"/>
-        </w:rPr>
-        <w:t xml:space="preserve"> (peliculas_prestadas):</w:t>
-      </w:r>
-      <w:r>
-        <w:rPr>
-          <w:rFonts w:ascii="Arial" w:hAnsi="Arial" w:cs="Arial"/>
-          <w:sz w:val="24"/>
-          <w:szCs w:val="24"/>
-        </w:rPr>
-        <w:t xml:space="preserve"> Cliente, fecha, Id</w:t>
+        </w:rPr>
+        <w:t xml:space="preserve"> (</w:t>
+      </w:r>
+      <w:proofErr w:type="spellStart"/>
+      <w:r>
+        <w:rPr>
+          <w:rFonts w:ascii="Arial" w:hAnsi="Arial" w:cs="Arial"/>
+          <w:sz w:val="24"/>
+          <w:szCs w:val="24"/>
+        </w:rPr>
+        <w:t>peliculas_prestadas</w:t>
+      </w:r>
+      <w:proofErr w:type="spellEnd"/>
+      <w:r>
+        <w:rPr>
+          <w:rFonts w:ascii="Arial" w:hAnsi="Arial" w:cs="Arial"/>
+          <w:sz w:val="24"/>
+          <w:szCs w:val="24"/>
+        </w:rPr>
+        <w:t xml:space="preserve">): Cliente, fecha, </w:t>
+      </w:r>
+      <w:proofErr w:type="spellStart"/>
+      <w:r>
+        <w:rPr>
+          <w:rFonts w:ascii="Arial" w:hAnsi="Arial" w:cs="Arial"/>
+          <w:sz w:val="24"/>
+          <w:szCs w:val="24"/>
+        </w:rPr>
+        <w:t>Id</w:t>
       </w:r>
       <w:r>
         <w:rPr>
@@ -127,6 +144,7 @@
         </w:rPr>
         <w:t>_pelicula</w:t>
       </w:r>
+      <w:proofErr w:type="spellEnd"/>
       <w:r>
         <w:rPr>
           <w:rFonts w:ascii="Arial" w:hAnsi="Arial" w:cs="Arial"/>
@@ -149,15 +167,13 @@
           <w:rFonts w:ascii="Arial" w:hAnsi="Arial" w:cs="Arial"/>
           <w:sz w:val="24"/>
           <w:szCs w:val="24"/>
-          <w:u w:val="single"/>
-        </w:rPr>
-      </w:pPr>
-      <w:r>
-        <w:rPr>
-          <w:rFonts w:ascii="Arial" w:hAnsi="Arial" w:cs="Arial"/>
-          <w:sz w:val="24"/>
-          <w:szCs w:val="24"/>
-          <w:u w:val="single"/>
+        </w:rPr>
+      </w:pPr>
+      <w:r>
+        <w:rPr>
+          <w:rFonts w:ascii="Arial" w:hAnsi="Arial" w:cs="Arial"/>
+          <w:sz w:val="24"/>
+          <w:szCs w:val="24"/>
         </w:rPr>
         <w:t>Tabla de películas devueltas</w:t>
       </w:r>
@@ -166,17 +182,43 @@
           <w:rFonts w:ascii="Arial" w:hAnsi="Arial" w:cs="Arial"/>
           <w:sz w:val="24"/>
           <w:szCs w:val="24"/>
-          <w:u w:val="single"/>
-        </w:rPr>
-        <w:t xml:space="preserve"> (peliculas_devueltas):</w:t>
-      </w:r>
-      <w:r>
-        <w:rPr>
-          <w:rFonts w:ascii="Arial" w:hAnsi="Arial" w:cs="Arial"/>
-          <w:sz w:val="24"/>
-          <w:szCs w:val="24"/>
-        </w:rPr>
-        <w:t xml:space="preserve"> Cliente, fecha, Id</w:t>
+        </w:rPr>
+        <w:t xml:space="preserve"> (</w:t>
+      </w:r>
+      <w:proofErr w:type="spellStart"/>
+      <w:r>
+        <w:rPr>
+          <w:rFonts w:ascii="Arial" w:hAnsi="Arial" w:cs="Arial"/>
+          <w:sz w:val="24"/>
+          <w:szCs w:val="24"/>
+        </w:rPr>
+        <w:t>peliculas_devueltas</w:t>
+      </w:r>
+      <w:proofErr w:type="spellEnd"/>
+      <w:r>
+        <w:rPr>
+          <w:rFonts w:ascii="Arial" w:hAnsi="Arial" w:cs="Arial"/>
+          <w:sz w:val="24"/>
+          <w:szCs w:val="24"/>
+        </w:rPr>
+        <w:t>):</w:t>
+      </w:r>
+      <w:r>
+        <w:rPr>
+          <w:rFonts w:ascii="Arial" w:hAnsi="Arial" w:cs="Arial"/>
+          <w:sz w:val="24"/>
+          <w:szCs w:val="24"/>
+        </w:rPr>
+        <w:t xml:space="preserve"> Cliente, fecha, </w:t>
+      </w:r>
+      <w:proofErr w:type="spellStart"/>
+      <w:r>
+        <w:rPr>
+          <w:rFonts w:ascii="Arial" w:hAnsi="Arial" w:cs="Arial"/>
+          <w:sz w:val="24"/>
+          <w:szCs w:val="24"/>
+        </w:rPr>
+        <w:t>Id</w:t>
       </w:r>
       <w:r>
         <w:rPr>
@@ -186,6 +228,7 @@
         </w:rPr>
         <w:t>_pelicula</w:t>
       </w:r>
+      <w:proofErr w:type="spellEnd"/>
       <w:r>
         <w:rPr>
           <w:rFonts w:ascii="Arial" w:hAnsi="Arial" w:cs="Arial"/>
@@ -208,15 +251,13 @@
           <w:rFonts w:ascii="Arial" w:hAnsi="Arial" w:cs="Arial"/>
           <w:sz w:val="24"/>
           <w:szCs w:val="24"/>
-          <w:u w:val="single"/>
-        </w:rPr>
-      </w:pPr>
-      <w:r>
-        <w:rPr>
-          <w:rFonts w:ascii="Arial" w:hAnsi="Arial" w:cs="Arial"/>
-          <w:sz w:val="24"/>
-          <w:szCs w:val="24"/>
-          <w:u w:val="single"/>
+        </w:rPr>
+      </w:pPr>
+      <w:r>
+        <w:rPr>
+          <w:rFonts w:ascii="Arial" w:hAnsi="Arial" w:cs="Arial"/>
+          <w:sz w:val="24"/>
+          <w:szCs w:val="24"/>
         </w:rPr>
         <w:t>Tabla de películas</w:t>
       </w:r>
@@ -225,9 +266,26 @@
           <w:rFonts w:ascii="Arial" w:hAnsi="Arial" w:cs="Arial"/>
           <w:sz w:val="24"/>
           <w:szCs w:val="24"/>
-          <w:u w:val="single"/>
-        </w:rPr>
-        <w:t xml:space="preserve"> (peliculas):</w:t>
+        </w:rPr>
+        <w:t xml:space="preserve"> (</w:t>
+      </w:r>
+      <w:proofErr w:type="spellStart"/>
+      <w:r>
+        <w:rPr>
+          <w:rFonts w:ascii="Arial" w:hAnsi="Arial" w:cs="Arial"/>
+          <w:sz w:val="24"/>
+          <w:szCs w:val="24"/>
+        </w:rPr>
+        <w:t>peliculas</w:t>
+      </w:r>
+      <w:proofErr w:type="spellEnd"/>
+      <w:r>
+        <w:rPr>
+          <w:rFonts w:ascii="Arial" w:hAnsi="Arial" w:cs="Arial"/>
+          <w:sz w:val="24"/>
+          <w:szCs w:val="24"/>
+        </w:rPr>
+        <w:t>):</w:t>
       </w:r>
       <w:r>
         <w:rPr>
@@ -237,6 +295,7 @@
         </w:rPr>
         <w:t xml:space="preserve"> </w:t>
       </w:r>
+      <w:proofErr w:type="spellStart"/>
       <w:r>
         <w:rPr>
           <w:rFonts w:ascii="Arial" w:hAnsi="Arial" w:cs="Arial"/>
@@ -245,13 +304,41 @@
         </w:rPr>
         <w:t>titulo_pelicula</w:t>
       </w:r>
-      <w:r>
-        <w:rPr>
-          <w:rFonts w:ascii="Arial" w:hAnsi="Arial" w:cs="Arial"/>
-          <w:sz w:val="24"/>
-          <w:szCs w:val="24"/>
-        </w:rPr>
-        <w:t xml:space="preserve"> (único?), genero, director</w:t>
+      <w:proofErr w:type="spellEnd"/>
+      <w:r>
+        <w:rPr>
+          <w:rFonts w:ascii="Arial" w:hAnsi="Arial" w:cs="Arial"/>
+          <w:sz w:val="24"/>
+          <w:szCs w:val="24"/>
+        </w:rPr>
+        <w:t xml:space="preserve"> (</w:t>
+      </w:r>
+      <w:proofErr w:type="gramStart"/>
+      <w:r>
+        <w:rPr>
+          <w:rFonts w:ascii="Arial" w:hAnsi="Arial" w:cs="Arial"/>
+          <w:sz w:val="24"/>
+          <w:szCs w:val="24"/>
+        </w:rPr>
+        <w:t>único?</w:t>
+      </w:r>
+      <w:proofErr w:type="gramEnd"/>
+      <w:r>
+        <w:rPr>
+          <w:rFonts w:ascii="Arial" w:hAnsi="Arial" w:cs="Arial"/>
+          <w:sz w:val="24"/>
+          <w:szCs w:val="24"/>
+        </w:rPr>
+        <w:t xml:space="preserve">), genero, </w:t>
+      </w:r>
+      <w:proofErr w:type="spellStart"/>
+      <w:r>
+        <w:rPr>
+          <w:rFonts w:ascii="Arial" w:hAnsi="Arial" w:cs="Arial"/>
+          <w:sz w:val="24"/>
+          <w:szCs w:val="24"/>
+        </w:rPr>
+        <w:t>director</w:t>
       </w:r>
       <w:r>
         <w:rPr>
@@ -267,7 +354,25 @@
           <w:sz w:val="24"/>
           <w:szCs w:val="24"/>
         </w:rPr>
-        <w:t>película, actores</w:t>
+        <w:t>película</w:t>
+      </w:r>
+      <w:proofErr w:type="spellEnd"/>
+      <w:r>
+        <w:rPr>
+          <w:rFonts w:ascii="Arial" w:hAnsi="Arial" w:cs="Arial"/>
+          <w:sz w:val="24"/>
+          <w:szCs w:val="24"/>
+        </w:rPr>
+        <w:t xml:space="preserve">, </w:t>
+      </w:r>
+      <w:proofErr w:type="spellStart"/>
+      <w:r>
+        <w:rPr>
+          <w:rFonts w:ascii="Arial" w:hAnsi="Arial" w:cs="Arial"/>
+          <w:sz w:val="24"/>
+          <w:szCs w:val="24"/>
+        </w:rPr>
+        <w:t>actores</w:t>
       </w:r>
       <w:r>
         <w:rPr>
@@ -277,6 +382,7 @@
         </w:rPr>
         <w:t>_pelicula</w:t>
       </w:r>
+      <w:proofErr w:type="spellEnd"/>
       <w:r>
         <w:rPr>
           <w:rFonts w:ascii="Arial" w:hAnsi="Arial" w:cs="Arial"/>
@@ -299,15 +405,13 @@
           <w:rFonts w:ascii="Arial" w:hAnsi="Arial" w:cs="Arial"/>
           <w:sz w:val="24"/>
           <w:szCs w:val="24"/>
-          <w:u w:val="single"/>
-        </w:rPr>
-      </w:pPr>
-      <w:r>
-        <w:rPr>
-          <w:rFonts w:ascii="Arial" w:hAnsi="Arial" w:cs="Arial"/>
-          <w:sz w:val="24"/>
-          <w:szCs w:val="24"/>
-          <w:u w:val="single"/>
+        </w:rPr>
+      </w:pPr>
+      <w:r>
+        <w:rPr>
+          <w:rFonts w:ascii="Arial" w:hAnsi="Arial" w:cs="Arial"/>
+          <w:sz w:val="24"/>
+          <w:szCs w:val="24"/>
         </w:rPr>
         <w:t>Tabla de socios</w:t>
       </w:r>
@@ -316,7 +420,6 @@
           <w:rFonts w:ascii="Arial" w:hAnsi="Arial" w:cs="Arial"/>
           <w:sz w:val="24"/>
           <w:szCs w:val="24"/>
-          <w:u w:val="single"/>
         </w:rPr>
         <w:t xml:space="preserve"> (socios):</w:t>
       </w:r>
@@ -328,13 +431,77 @@
         </w:rPr>
         <w:t xml:space="preserve"> </w:t>
       </w:r>
-      <w:r>
-        <w:rPr>
-          <w:rFonts w:ascii="Arial" w:hAnsi="Arial" w:cs="Arial"/>
-          <w:sz w:val="24"/>
-          <w:szCs w:val="24"/>
-        </w:rPr>
-        <w:t>Id_carnet (único), Cliente, dirección, teléfono, directores_favoritos, actores_favoritos, géneros_favoritos.</w:t>
+      <w:proofErr w:type="spellStart"/>
+      <w:r>
+        <w:rPr>
+          <w:rFonts w:ascii="Arial" w:hAnsi="Arial" w:cs="Arial"/>
+          <w:sz w:val="24"/>
+          <w:szCs w:val="24"/>
+        </w:rPr>
+        <w:t>Id_carnet</w:t>
+      </w:r>
+      <w:proofErr w:type="spellEnd"/>
+      <w:r>
+        <w:rPr>
+          <w:rFonts w:ascii="Arial" w:hAnsi="Arial" w:cs="Arial"/>
+          <w:sz w:val="24"/>
+          <w:szCs w:val="24"/>
+        </w:rPr>
+        <w:t xml:space="preserve"> (único), Cliente, dirección, teléfono, </w:t>
+      </w:r>
+      <w:proofErr w:type="spellStart"/>
+      <w:r>
+        <w:rPr>
+          <w:rFonts w:ascii="Arial" w:hAnsi="Arial" w:cs="Arial"/>
+          <w:sz w:val="24"/>
+          <w:szCs w:val="24"/>
+        </w:rPr>
+        <w:t>directores_favoritos</w:t>
+      </w:r>
+      <w:proofErr w:type="spellEnd"/>
+      <w:r>
+        <w:rPr>
+          <w:rFonts w:ascii="Arial" w:hAnsi="Arial" w:cs="Arial"/>
+          <w:sz w:val="24"/>
+          <w:szCs w:val="24"/>
+        </w:rPr>
+        <w:t xml:space="preserve">, </w:t>
+      </w:r>
+      <w:proofErr w:type="spellStart"/>
+      <w:r>
+        <w:rPr>
+          <w:rFonts w:ascii="Arial" w:hAnsi="Arial" w:cs="Arial"/>
+          <w:sz w:val="24"/>
+          <w:szCs w:val="24"/>
+        </w:rPr>
+        <w:t>actores_favoritos</w:t>
+      </w:r>
+      <w:proofErr w:type="spellEnd"/>
+      <w:r>
+        <w:rPr>
+          <w:rFonts w:ascii="Arial" w:hAnsi="Arial" w:cs="Arial"/>
+          <w:sz w:val="24"/>
+          <w:szCs w:val="24"/>
+        </w:rPr>
+        <w:t xml:space="preserve">, </w:t>
+      </w:r>
+      <w:proofErr w:type="spellStart"/>
+      <w:r>
+        <w:rPr>
+          <w:rFonts w:ascii="Arial" w:hAnsi="Arial" w:cs="Arial"/>
+          <w:sz w:val="24"/>
+          <w:szCs w:val="24"/>
+        </w:rPr>
+        <w:t>géneros_favoritos</w:t>
+      </w:r>
+      <w:proofErr w:type="spellEnd"/>
+      <w:r>
+        <w:rPr>
+          <w:rFonts w:ascii="Arial" w:hAnsi="Arial" w:cs="Arial"/>
+          <w:sz w:val="24"/>
+          <w:szCs w:val="24"/>
+        </w:rPr>
+        <w:t>.</w:t>
       </w:r>
     </w:p>
     <w:p>
@@ -350,15 +517,13 @@
           <w:rFonts w:ascii="Arial" w:hAnsi="Arial" w:cs="Arial"/>
           <w:sz w:val="24"/>
           <w:szCs w:val="24"/>
-          <w:u w:val="single"/>
-        </w:rPr>
-      </w:pPr>
-      <w:r>
-        <w:rPr>
-          <w:rFonts w:ascii="Arial" w:hAnsi="Arial" w:cs="Arial"/>
-          <w:sz w:val="24"/>
-          <w:szCs w:val="24"/>
-          <w:u w:val="single"/>
+        </w:rPr>
+      </w:pPr>
+      <w:r>
+        <w:rPr>
+          <w:rFonts w:ascii="Arial" w:hAnsi="Arial" w:cs="Arial"/>
+          <w:sz w:val="24"/>
+          <w:szCs w:val="24"/>
         </w:rPr>
         <w:t>Tabla de personas en espera de películas no disponibles</w:t>
       </w:r>
@@ -367,7 +532,6 @@
           <w:rFonts w:ascii="Arial" w:hAnsi="Arial" w:cs="Arial"/>
           <w:sz w:val="24"/>
           <w:szCs w:val="24"/>
-          <w:u w:val="single"/>
         </w:rPr>
         <w:t xml:space="preserve"> (lista de espera):</w:t>
       </w:r>
@@ -377,7 +541,61 @@
           <w:sz w:val="24"/>
           <w:szCs w:val="24"/>
         </w:rPr>
-        <w:t xml:space="preserve"> Id_carnet, titulo_pelicula, Cliente, Telefono.</w:t>
+        <w:t xml:space="preserve"> </w:t>
+      </w:r>
+      <w:proofErr w:type="spellStart"/>
+      <w:r>
+        <w:rPr>
+          <w:rFonts w:ascii="Arial" w:hAnsi="Arial" w:cs="Arial"/>
+          <w:sz w:val="24"/>
+          <w:szCs w:val="24"/>
+        </w:rPr>
+        <w:t>Id_carnet</w:t>
+      </w:r>
+      <w:proofErr w:type="spellEnd"/>
+      <w:r>
+        <w:rPr>
+          <w:rFonts w:ascii="Arial" w:hAnsi="Arial" w:cs="Arial"/>
+          <w:sz w:val="24"/>
+          <w:szCs w:val="24"/>
+        </w:rPr>
+        <w:t xml:space="preserve">, </w:t>
+      </w:r>
+      <w:proofErr w:type="spellStart"/>
+      <w:r>
+        <w:rPr>
+          <w:rFonts w:ascii="Arial" w:hAnsi="Arial" w:cs="Arial"/>
+          <w:sz w:val="24"/>
+          <w:szCs w:val="24"/>
+        </w:rPr>
+        <w:t>titulo_pelicula</w:t>
+      </w:r>
+      <w:proofErr w:type="spellEnd"/>
+      <w:r>
+        <w:rPr>
+          <w:rFonts w:ascii="Arial" w:hAnsi="Arial" w:cs="Arial"/>
+          <w:sz w:val="24"/>
+          <w:szCs w:val="24"/>
+        </w:rPr>
+        <w:t xml:space="preserve">, Cliente, </w:t>
+      </w:r>
+      <w:proofErr w:type="spellStart"/>
+      <w:r>
+        <w:rPr>
+          <w:rFonts w:ascii="Arial" w:hAnsi="Arial" w:cs="Arial"/>
+          <w:sz w:val="24"/>
+          <w:szCs w:val="24"/>
+        </w:rPr>
+        <w:t>Telefono</w:t>
+      </w:r>
+      <w:proofErr w:type="spellEnd"/>
+      <w:r>
+        <w:rPr>
+          <w:rFonts w:ascii="Arial" w:hAnsi="Arial" w:cs="Arial"/>
+          <w:sz w:val="24"/>
+          <w:szCs w:val="24"/>
+        </w:rPr>
+        <w:t>.</w:t>
       </w:r>
     </w:p>
     <w:p>

</xml_diff>

<commit_message>
correccion leve del .docx
</commit_message>
<xml_diff>
--- a/Planteamiento.docx
+++ b/Planteamiento.docx
@@ -107,44 +107,24 @@
           <w:sz w:val="24"/>
           <w:szCs w:val="24"/>
         </w:rPr>
-        <w:t xml:space="preserve"> (</w:t>
-      </w:r>
-      <w:proofErr w:type="spellStart"/>
-      <w:r>
-        <w:rPr>
-          <w:rFonts w:ascii="Arial" w:hAnsi="Arial" w:cs="Arial"/>
-          <w:sz w:val="24"/>
-          <w:szCs w:val="24"/>
-        </w:rPr>
-        <w:t>peliculas_prestadas</w:t>
-      </w:r>
-      <w:proofErr w:type="spellEnd"/>
-      <w:r>
-        <w:rPr>
-          <w:rFonts w:ascii="Arial" w:hAnsi="Arial" w:cs="Arial"/>
-          <w:sz w:val="24"/>
-          <w:szCs w:val="24"/>
-        </w:rPr>
-        <w:t xml:space="preserve">): Cliente, fecha, </w:t>
-      </w:r>
-      <w:proofErr w:type="spellStart"/>
-      <w:r>
-        <w:rPr>
-          <w:rFonts w:ascii="Arial" w:hAnsi="Arial" w:cs="Arial"/>
-          <w:sz w:val="24"/>
-          <w:szCs w:val="24"/>
-        </w:rPr>
-        <w:t>Id</w:t>
-      </w:r>
-      <w:r>
-        <w:rPr>
-          <w:rFonts w:ascii="Arial" w:hAnsi="Arial" w:cs="Arial"/>
-          <w:sz w:val="24"/>
-          <w:szCs w:val="24"/>
-        </w:rPr>
-        <w:t>_pelicula</w:t>
-      </w:r>
-      <w:proofErr w:type="spellEnd"/>
+        <w:t xml:space="preserve"> (peliculas_prestadas): Cliente, fecha, Id</w:t>
+      </w:r>
+      <w:r>
+        <w:rPr>
+          <w:rFonts w:ascii="Arial" w:hAnsi="Arial" w:cs="Arial"/>
+          <w:sz w:val="24"/>
+          <w:szCs w:val="24"/>
+        </w:rPr>
+        <w:t>_</w:t>
+      </w:r>
+      <w:r>
+        <w:rPr>
+          <w:rFonts w:ascii="Arial" w:hAnsi="Arial" w:cs="Arial"/>
+          <w:sz w:val="24"/>
+          <w:szCs w:val="24"/>
+        </w:rPr>
+        <w:t>cinta</w:t>
+      </w:r>
       <w:r>
         <w:rPr>
           <w:rFonts w:ascii="Arial" w:hAnsi="Arial" w:cs="Arial"/>
@@ -183,52 +163,32 @@
           <w:sz w:val="24"/>
           <w:szCs w:val="24"/>
         </w:rPr>
-        <w:t xml:space="preserve"> (</w:t>
-      </w:r>
-      <w:proofErr w:type="spellStart"/>
-      <w:r>
-        <w:rPr>
-          <w:rFonts w:ascii="Arial" w:hAnsi="Arial" w:cs="Arial"/>
-          <w:sz w:val="24"/>
-          <w:szCs w:val="24"/>
-        </w:rPr>
-        <w:t>peliculas_devueltas</w:t>
-      </w:r>
-      <w:proofErr w:type="spellEnd"/>
-      <w:r>
-        <w:rPr>
-          <w:rFonts w:ascii="Arial" w:hAnsi="Arial" w:cs="Arial"/>
-          <w:sz w:val="24"/>
-          <w:szCs w:val="24"/>
-        </w:rPr>
-        <w:t>):</w:t>
-      </w:r>
-      <w:r>
-        <w:rPr>
-          <w:rFonts w:ascii="Arial" w:hAnsi="Arial" w:cs="Arial"/>
-          <w:sz w:val="24"/>
-          <w:szCs w:val="24"/>
-        </w:rPr>
-        <w:t xml:space="preserve"> Cliente, fecha, </w:t>
-      </w:r>
-      <w:proofErr w:type="spellStart"/>
-      <w:r>
-        <w:rPr>
-          <w:rFonts w:ascii="Arial" w:hAnsi="Arial" w:cs="Arial"/>
-          <w:sz w:val="24"/>
-          <w:szCs w:val="24"/>
-        </w:rPr>
-        <w:t>Id</w:t>
-      </w:r>
-      <w:r>
-        <w:rPr>
-          <w:rFonts w:ascii="Arial" w:hAnsi="Arial" w:cs="Arial"/>
-          <w:sz w:val="24"/>
-          <w:szCs w:val="24"/>
-        </w:rPr>
-        <w:t>_pelicula</w:t>
-      </w:r>
-      <w:proofErr w:type="spellEnd"/>
+        <w:t xml:space="preserve"> (peliculas_devueltas):</w:t>
+      </w:r>
+      <w:r>
+        <w:rPr>
+          <w:rFonts w:ascii="Arial" w:hAnsi="Arial" w:cs="Arial"/>
+          <w:sz w:val="24"/>
+          <w:szCs w:val="24"/>
+        </w:rPr>
+        <w:t xml:space="preserve"> Cliente, fecha, Id</w:t>
+      </w:r>
+      <w:r>
+        <w:rPr>
+          <w:rFonts w:ascii="Arial" w:hAnsi="Arial" w:cs="Arial"/>
+          <w:sz w:val="24"/>
+          <w:szCs w:val="24"/>
+        </w:rPr>
+        <w:t>_</w:t>
+      </w:r>
+      <w:r>
+        <w:rPr>
+          <w:rFonts w:ascii="Arial" w:hAnsi="Arial" w:cs="Arial"/>
+          <w:sz w:val="24"/>
+          <w:szCs w:val="24"/>
+        </w:rPr>
+        <w:t>cinta</w:t>
+      </w:r>
       <w:r>
         <w:rPr>
           <w:rFonts w:ascii="Arial" w:hAnsi="Arial" w:cs="Arial"/>
@@ -267,25 +227,7 @@
           <w:sz w:val="24"/>
           <w:szCs w:val="24"/>
         </w:rPr>
-        <w:t xml:space="preserve"> (</w:t>
-      </w:r>
-      <w:proofErr w:type="spellStart"/>
-      <w:r>
-        <w:rPr>
-          <w:rFonts w:ascii="Arial" w:hAnsi="Arial" w:cs="Arial"/>
-          <w:sz w:val="24"/>
-          <w:szCs w:val="24"/>
-        </w:rPr>
-        <w:t>peliculas</w:t>
-      </w:r>
-      <w:proofErr w:type="spellEnd"/>
-      <w:r>
-        <w:rPr>
-          <w:rFonts w:ascii="Arial" w:hAnsi="Arial" w:cs="Arial"/>
-          <w:sz w:val="24"/>
-          <w:szCs w:val="24"/>
-        </w:rPr>
-        <w:t>):</w:t>
+        <w:t xml:space="preserve"> (peliculas):</w:t>
       </w:r>
       <w:r>
         <w:rPr>
@@ -295,7 +237,6 @@
         </w:rPr>
         <w:t xml:space="preserve"> </w:t>
       </w:r>
-      <w:proofErr w:type="spellStart"/>
       <w:r>
         <w:rPr>
           <w:rFonts w:ascii="Arial" w:hAnsi="Arial" w:cs="Arial"/>
@@ -304,41 +245,13 @@
         </w:rPr>
         <w:t>titulo_pelicula</w:t>
       </w:r>
-      <w:proofErr w:type="spellEnd"/>
-      <w:r>
-        <w:rPr>
-          <w:rFonts w:ascii="Arial" w:hAnsi="Arial" w:cs="Arial"/>
-          <w:sz w:val="24"/>
-          <w:szCs w:val="24"/>
-        </w:rPr>
-        <w:t xml:space="preserve"> (</w:t>
-      </w:r>
-      <w:proofErr w:type="gramStart"/>
-      <w:r>
-        <w:rPr>
-          <w:rFonts w:ascii="Arial" w:hAnsi="Arial" w:cs="Arial"/>
-          <w:sz w:val="24"/>
-          <w:szCs w:val="24"/>
-        </w:rPr>
-        <w:t>único?</w:t>
-      </w:r>
-      <w:proofErr w:type="gramEnd"/>
-      <w:r>
-        <w:rPr>
-          <w:rFonts w:ascii="Arial" w:hAnsi="Arial" w:cs="Arial"/>
-          <w:sz w:val="24"/>
-          <w:szCs w:val="24"/>
-        </w:rPr>
-        <w:t xml:space="preserve">), genero, </w:t>
-      </w:r>
-      <w:proofErr w:type="spellStart"/>
-      <w:r>
-        <w:rPr>
-          <w:rFonts w:ascii="Arial" w:hAnsi="Arial" w:cs="Arial"/>
-          <w:sz w:val="24"/>
-          <w:szCs w:val="24"/>
-        </w:rPr>
-        <w:t>director</w:t>
+      <w:r>
+        <w:rPr>
+          <w:rFonts w:ascii="Arial" w:hAnsi="Arial" w:cs="Arial"/>
+          <w:sz w:val="24"/>
+          <w:szCs w:val="24"/>
+        </w:rPr>
+        <w:t xml:space="preserve"> (único?), genero, director</w:t>
       </w:r>
       <w:r>
         <w:rPr>
@@ -354,25 +267,7 @@
           <w:sz w:val="24"/>
           <w:szCs w:val="24"/>
         </w:rPr>
-        <w:t>película</w:t>
-      </w:r>
-      <w:proofErr w:type="spellEnd"/>
-      <w:r>
-        <w:rPr>
-          <w:rFonts w:ascii="Arial" w:hAnsi="Arial" w:cs="Arial"/>
-          <w:sz w:val="24"/>
-          <w:szCs w:val="24"/>
-        </w:rPr>
-        <w:t xml:space="preserve">, </w:t>
-      </w:r>
-      <w:proofErr w:type="spellStart"/>
-      <w:r>
-        <w:rPr>
-          <w:rFonts w:ascii="Arial" w:hAnsi="Arial" w:cs="Arial"/>
-          <w:sz w:val="24"/>
-          <w:szCs w:val="24"/>
-        </w:rPr>
-        <w:t>actores</w:t>
+        <w:t>película, actores</w:t>
       </w:r>
       <w:r>
         <w:rPr>
@@ -382,7 +277,6 @@
         </w:rPr>
         <w:t>_pelicula</w:t>
       </w:r>
-      <w:proofErr w:type="spellEnd"/>
       <w:r>
         <w:rPr>
           <w:rFonts w:ascii="Arial" w:hAnsi="Arial" w:cs="Arial"/>
@@ -431,77 +325,13 @@
         </w:rPr>
         <w:t xml:space="preserve"> </w:t>
       </w:r>
-      <w:proofErr w:type="spellStart"/>
-      <w:r>
-        <w:rPr>
-          <w:rFonts w:ascii="Arial" w:hAnsi="Arial" w:cs="Arial"/>
-          <w:sz w:val="24"/>
-          <w:szCs w:val="24"/>
-        </w:rPr>
-        <w:t>Id_carnet</w:t>
-      </w:r>
-      <w:proofErr w:type="spellEnd"/>
-      <w:r>
-        <w:rPr>
-          <w:rFonts w:ascii="Arial" w:hAnsi="Arial" w:cs="Arial"/>
-          <w:sz w:val="24"/>
-          <w:szCs w:val="24"/>
-        </w:rPr>
-        <w:t xml:space="preserve"> (único), Cliente, dirección, teléfono, </w:t>
-      </w:r>
-      <w:proofErr w:type="spellStart"/>
-      <w:r>
-        <w:rPr>
-          <w:rFonts w:ascii="Arial" w:hAnsi="Arial" w:cs="Arial"/>
-          <w:sz w:val="24"/>
-          <w:szCs w:val="24"/>
-        </w:rPr>
-        <w:t>directores_favoritos</w:t>
-      </w:r>
-      <w:proofErr w:type="spellEnd"/>
-      <w:r>
-        <w:rPr>
-          <w:rFonts w:ascii="Arial" w:hAnsi="Arial" w:cs="Arial"/>
-          <w:sz w:val="24"/>
-          <w:szCs w:val="24"/>
-        </w:rPr>
-        <w:t xml:space="preserve">, </w:t>
-      </w:r>
-      <w:proofErr w:type="spellStart"/>
-      <w:r>
-        <w:rPr>
-          <w:rFonts w:ascii="Arial" w:hAnsi="Arial" w:cs="Arial"/>
-          <w:sz w:val="24"/>
-          <w:szCs w:val="24"/>
-        </w:rPr>
-        <w:t>actores_favoritos</w:t>
-      </w:r>
-      <w:proofErr w:type="spellEnd"/>
-      <w:r>
-        <w:rPr>
-          <w:rFonts w:ascii="Arial" w:hAnsi="Arial" w:cs="Arial"/>
-          <w:sz w:val="24"/>
-          <w:szCs w:val="24"/>
-        </w:rPr>
-        <w:t xml:space="preserve">, </w:t>
-      </w:r>
-      <w:proofErr w:type="spellStart"/>
-      <w:r>
-        <w:rPr>
-          <w:rFonts w:ascii="Arial" w:hAnsi="Arial" w:cs="Arial"/>
-          <w:sz w:val="24"/>
-          <w:szCs w:val="24"/>
-        </w:rPr>
-        <w:t>géneros_favoritos</w:t>
-      </w:r>
-      <w:proofErr w:type="spellEnd"/>
-      <w:r>
-        <w:rPr>
-          <w:rFonts w:ascii="Arial" w:hAnsi="Arial" w:cs="Arial"/>
-          <w:sz w:val="24"/>
-          <w:szCs w:val="24"/>
-        </w:rPr>
-        <w:t>.</w:t>
+      <w:r>
+        <w:rPr>
+          <w:rFonts w:ascii="Arial" w:hAnsi="Arial" w:cs="Arial"/>
+          <w:sz w:val="24"/>
+          <w:szCs w:val="24"/>
+        </w:rPr>
+        <w:t>Id_carnet (único), Cliente, dirección, teléfono, directores_favoritos, actores_favoritos, géneros_favoritos.</w:t>
       </w:r>
     </w:p>
     <w:p>
@@ -541,61 +371,7 @@
           <w:sz w:val="24"/>
           <w:szCs w:val="24"/>
         </w:rPr>
-        <w:t xml:space="preserve"> </w:t>
-      </w:r>
-      <w:proofErr w:type="spellStart"/>
-      <w:r>
-        <w:rPr>
-          <w:rFonts w:ascii="Arial" w:hAnsi="Arial" w:cs="Arial"/>
-          <w:sz w:val="24"/>
-          <w:szCs w:val="24"/>
-        </w:rPr>
-        <w:t>Id_carnet</w:t>
-      </w:r>
-      <w:proofErr w:type="spellEnd"/>
-      <w:r>
-        <w:rPr>
-          <w:rFonts w:ascii="Arial" w:hAnsi="Arial" w:cs="Arial"/>
-          <w:sz w:val="24"/>
-          <w:szCs w:val="24"/>
-        </w:rPr>
-        <w:t xml:space="preserve">, </w:t>
-      </w:r>
-      <w:proofErr w:type="spellStart"/>
-      <w:r>
-        <w:rPr>
-          <w:rFonts w:ascii="Arial" w:hAnsi="Arial" w:cs="Arial"/>
-          <w:sz w:val="24"/>
-          <w:szCs w:val="24"/>
-        </w:rPr>
-        <w:t>titulo_pelicula</w:t>
-      </w:r>
-      <w:proofErr w:type="spellEnd"/>
-      <w:r>
-        <w:rPr>
-          <w:rFonts w:ascii="Arial" w:hAnsi="Arial" w:cs="Arial"/>
-          <w:sz w:val="24"/>
-          <w:szCs w:val="24"/>
-        </w:rPr>
-        <w:t xml:space="preserve">, Cliente, </w:t>
-      </w:r>
-      <w:proofErr w:type="spellStart"/>
-      <w:r>
-        <w:rPr>
-          <w:rFonts w:ascii="Arial" w:hAnsi="Arial" w:cs="Arial"/>
-          <w:sz w:val="24"/>
-          <w:szCs w:val="24"/>
-        </w:rPr>
-        <w:t>Telefono</w:t>
-      </w:r>
-      <w:proofErr w:type="spellEnd"/>
-      <w:r>
-        <w:rPr>
-          <w:rFonts w:ascii="Arial" w:hAnsi="Arial" w:cs="Arial"/>
-          <w:sz w:val="24"/>
-          <w:szCs w:val="24"/>
-        </w:rPr>
-        <w:t>.</w:t>
+        <w:t xml:space="preserve"> Id_carnet, titulo_pelicula, Cliente, Telefono.</w:t>
       </w:r>
     </w:p>
     <w:p>

</xml_diff>